<commit_message>
updating some folder structure
</commit_message>
<xml_diff>
--- a/1. JS-Advanced-Document-Object-Model/1. JS-Advanced-Document-Object-Model-Lab.docx
+++ b/1. JS-Advanced-Document-Object-Model/1. JS-Advanced-Document-Object-Model-Lab.docx
@@ -10,7 +10,10 @@
         <w:t>Lab</w:t>
       </w:r>
       <w:r>
-        <w:t>: DOM and Events</w:t>
+        <w:t xml:space="preserve">: </w:t>
+      </w:r>
+      <w:r>
+        <w:t>Document Object Model</w:t>
       </w:r>
     </w:p>
     <w:p>
@@ -175,7 +178,10 @@
         <w:t>modify</w:t>
       </w:r>
       <w:r>
-        <w:t xml:space="preserve"> the given HTML file.</w:t>
+        <w:t xml:space="preserve"> </w:t>
+      </w:r>
+      <w:r>
+        <w:t>the DOM of the given HTML document.</w:t>
       </w:r>
     </w:p>
     <w:tbl>
@@ -226,6 +232,7 @@
           <w:p>
             <w:pPr>
               <w:pStyle w:val="Code"/>
+              <w:contextualSpacing/>
             </w:pPr>
             <w:r>
               <w:t>&lt;input type="text" id="num1" /&gt; +</w:t>
@@ -234,6 +241,7 @@
           <w:p>
             <w:pPr>
               <w:pStyle w:val="Code"/>
+              <w:contextualSpacing/>
             </w:pPr>
             <w:r>
               <w:t>&lt;input type="text" id="num2" /&gt; =</w:t>
@@ -242,6 +250,7 @@
           <w:p>
             <w:pPr>
               <w:pStyle w:val="Code"/>
+              <w:contextualSpacing/>
             </w:pPr>
             <w:r>
               <w:t>&lt;input type="text" id="sum" readonly="readonly" /&gt;</w:t>
@@ -250,6 +259,7 @@
           <w:p>
             <w:pPr>
               <w:pStyle w:val="Code"/>
+              <w:contextualSpacing/>
             </w:pPr>
             <w:r>
               <w:t>&lt;input type="button" value="Calc" onclick="calc()" /&gt;</w:t>
@@ -258,6 +268,7 @@
           <w:p>
             <w:pPr>
               <w:pStyle w:val="Code"/>
+              <w:contextualSpacing/>
             </w:pPr>
             <w:r>
               <w:t>&lt;script&gt;</w:t>
@@ -266,6 +277,7 @@
           <w:p>
             <w:pPr>
               <w:pStyle w:val="Code"/>
+              <w:contextualSpacing/>
             </w:pPr>
             <w:r>
               <w:t xml:space="preserve">    function calc() { </w:t>
@@ -274,6 +286,7 @@
           <w:p>
             <w:pPr>
               <w:pStyle w:val="Code"/>
+              <w:contextualSpacing/>
             </w:pPr>
             <w:r>
               <w:t xml:space="preserve">       </w:t>
@@ -288,6 +301,7 @@
           <w:p>
             <w:pPr>
               <w:pStyle w:val="Code"/>
+              <w:contextualSpacing/>
             </w:pPr>
             <w:r>
               <w:t xml:space="preserve">    }</w:t>
@@ -296,6 +310,7 @@
           <w:p>
             <w:pPr>
               <w:pStyle w:val="Code"/>
+              <w:contextualSpacing/>
             </w:pPr>
             <w:r>
               <w:t>&lt;/script&gt;</w:t>
@@ -446,7 +461,10 @@
         <w:t>modify</w:t>
       </w:r>
       <w:r>
-        <w:t xml:space="preserve"> the given HTML file.</w:t>
+        <w:t xml:space="preserve"> </w:t>
+      </w:r>
+      <w:r>
+        <w:t>the DOM of the given HTML document.</w:t>
       </w:r>
     </w:p>
     <w:tbl>
@@ -484,7 +502,6 @@
               <w:rPr>
                 <w:b/>
               </w:rPr>
-              <w:lastRenderedPageBreak/>
               <w:t>Sample HTML</w:t>
             </w:r>
           </w:p>
@@ -498,6 +515,7 @@
           <w:p>
             <w:pPr>
               <w:pStyle w:val="Code"/>
+              <w:contextualSpacing/>
             </w:pPr>
             <w:r>
               <w:t>Welcome to the "Show More Text Example".</w:t>
@@ -506,6 +524,7 @@
           <w:p>
             <w:pPr>
               <w:pStyle w:val="Code"/>
+              <w:contextualSpacing/>
             </w:pPr>
             <w:r>
               <w:t>&lt;a href="#" id="more" onclick= "showText()"&gt;Read more …&lt;/a&gt;</w:t>
@@ -514,8 +533,10 @@
           <w:p>
             <w:pPr>
               <w:pStyle w:val="Code"/>
+              <w:contextualSpacing/>
             </w:pPr>
             <w:r>
+              <w:lastRenderedPageBreak/>
               <w:t xml:space="preserve">&lt;span id="text" style= "display:none"&gt;Welcome to </w:t>
             </w:r>
             <w:r>
@@ -528,6 +549,7 @@
           <w:p>
             <w:pPr>
               <w:pStyle w:val="Code"/>
+              <w:contextualSpacing/>
             </w:pPr>
             <w:r>
               <w:t>&lt;script&gt;</w:t>
@@ -536,6 +558,7 @@
           <w:p>
             <w:pPr>
               <w:pStyle w:val="Code"/>
+              <w:contextualSpacing/>
             </w:pPr>
             <w:r>
               <w:t xml:space="preserve">  function showText() {</w:t>
@@ -544,6 +567,7 @@
           <w:p>
             <w:pPr>
               <w:pStyle w:val="Code"/>
+              <w:contextualSpacing/>
               <w:rPr>
                 <w:color w:val="00B050"/>
               </w:rPr>
@@ -561,6 +585,7 @@
           <w:p>
             <w:pPr>
               <w:pStyle w:val="Code"/>
+              <w:contextualSpacing/>
             </w:pPr>
             <w:r>
               <w:t xml:space="preserve">  }</w:t>
@@ -569,6 +594,7 @@
           <w:p>
             <w:pPr>
               <w:pStyle w:val="Code"/>
+              <w:contextualSpacing/>
             </w:pPr>
             <w:r>
               <w:t>&lt;/script&gt;</w:t>
@@ -582,6 +608,7 @@
         <w:pStyle w:val="Heading3"/>
       </w:pPr>
       <w:r>
+        <w:lastRenderedPageBreak/>
         <w:t>Examples</w:t>
       </w:r>
     </w:p>
@@ -789,7 +816,10 @@
         <w:t>modify</w:t>
       </w:r>
       <w:r>
-        <w:t xml:space="preserve"> the given HTML file.</w:t>
+        <w:t xml:space="preserve"> </w:t>
+      </w:r>
+      <w:r>
+        <w:t>the DOM of the given HTML document.</w:t>
       </w:r>
     </w:p>
     <w:tbl>
@@ -840,6 +870,7 @@
           <w:p>
             <w:pPr>
               <w:pStyle w:val="Code"/>
+              <w:contextualSpacing/>
             </w:pPr>
             <w:r>
               <w:t>&lt;ul id="items"&gt;</w:t>
@@ -848,6 +879,7 @@
           <w:p>
             <w:pPr>
               <w:pStyle w:val="Code"/>
+              <w:contextualSpacing/>
             </w:pPr>
             <w:r>
               <w:t xml:space="preserve">  &lt;li&gt;first item&lt;/li&gt;</w:t>
@@ -856,6 +888,7 @@
           <w:p>
             <w:pPr>
               <w:pStyle w:val="Code"/>
+              <w:contextualSpacing/>
             </w:pPr>
             <w:r>
               <w:t xml:space="preserve">  &lt;li&gt;second item&lt;/li&gt;</w:t>
@@ -864,6 +897,7 @@
           <w:p>
             <w:pPr>
               <w:pStyle w:val="Code"/>
+              <w:contextualSpacing/>
             </w:pPr>
             <w:r>
               <w:t xml:space="preserve">  &lt;li&gt;third item&lt;/li&gt;</w:t>
@@ -872,6 +906,7 @@
           <w:p>
             <w:pPr>
               <w:pStyle w:val="Code"/>
+              <w:contextualSpacing/>
             </w:pPr>
             <w:r>
               <w:t>&lt;/ul&gt;</w:t>
@@ -880,6 +915,7 @@
           <w:p>
             <w:pPr>
               <w:pStyle w:val="Code"/>
+              <w:contextualSpacing/>
             </w:pPr>
             <w:r>
               <w:t>&lt;textarea id="result"&gt;&lt;/textarea&gt;</w:t>
@@ -888,6 +924,7 @@
           <w:p>
             <w:pPr>
               <w:pStyle w:val="Code"/>
+              <w:contextualSpacing/>
             </w:pPr>
             <w:r>
               <w:t>&lt;br&gt;</w:t>
@@ -896,6 +933,7 @@
           <w:p>
             <w:pPr>
               <w:pStyle w:val="Code"/>
+              <w:contextualSpacing/>
             </w:pPr>
             <w:r>
               <w:t>&lt;button onclick="extractText()"&gt;Extract Text&lt;/button&gt;</w:t>
@@ -904,15 +942,16 @@
           <w:p>
             <w:pPr>
               <w:pStyle w:val="Code"/>
+              <w:contextualSpacing/>
             </w:pPr>
             <w:r>
-              <w:lastRenderedPageBreak/>
               <w:t>&lt;script&gt;</w:t>
             </w:r>
           </w:p>
           <w:p>
             <w:pPr>
               <w:pStyle w:val="Code"/>
+              <w:contextualSpacing/>
             </w:pPr>
             <w:r>
               <w:t xml:space="preserve">  </w:t>
@@ -924,6 +963,7 @@
           <w:p>
             <w:pPr>
               <w:pStyle w:val="Code"/>
+              <w:contextualSpacing/>
               <w:rPr>
                 <w:color w:val="00B050"/>
               </w:rPr>
@@ -944,6 +984,7 @@
           <w:p>
             <w:pPr>
               <w:pStyle w:val="Code"/>
+              <w:contextualSpacing/>
             </w:pPr>
             <w:r>
               <w:t xml:space="preserve">  </w:t>
@@ -955,6 +996,7 @@
           <w:p>
             <w:pPr>
               <w:pStyle w:val="Code"/>
+              <w:contextualSpacing/>
             </w:pPr>
             <w:r>
               <w:t>&lt;/script&gt;</w:t>
@@ -1164,7 +1206,10 @@
         <w:t>modify</w:t>
       </w:r>
       <w:r>
-        <w:t xml:space="preserve"> the given HTML file.</w:t>
+        <w:t xml:space="preserve"> </w:t>
+      </w:r>
+      <w:r>
+        <w:t>the DOM of the given HTML document.</w:t>
       </w:r>
     </w:p>
     <w:tbl>
@@ -1215,6 +1260,7 @@
           <w:p>
             <w:pPr>
               <w:pStyle w:val="Code"/>
+              <w:contextualSpacing/>
             </w:pPr>
             <w:r>
               <w:t>&lt;table&gt;</w:t>
@@ -1223,6 +1269,7 @@
           <w:p>
             <w:pPr>
               <w:pStyle w:val="Code"/>
+              <w:contextualSpacing/>
             </w:pPr>
             <w:r>
               <w:t xml:space="preserve"> </w:t>
@@ -1237,6 +1284,7 @@
           <w:p>
             <w:pPr>
               <w:pStyle w:val="Code"/>
+              <w:contextualSpacing/>
             </w:pPr>
             <w:r>
               <w:t xml:space="preserve"> </w:t>
@@ -1251,6 +1299,7 @@
           <w:p>
             <w:pPr>
               <w:pStyle w:val="Code"/>
+              <w:contextualSpacing/>
             </w:pPr>
             <w:r>
               <w:t xml:space="preserve"> </w:t>
@@ -1265,6 +1314,7 @@
           <w:p>
             <w:pPr>
               <w:pStyle w:val="Code"/>
+              <w:contextualSpacing/>
             </w:pPr>
             <w:r>
               <w:t xml:space="preserve"> </w:t>
@@ -1279,6 +1329,7 @@
           <w:p>
             <w:pPr>
               <w:pStyle w:val="Code"/>
+              <w:contextualSpacing/>
             </w:pPr>
             <w:r>
               <w:t xml:space="preserve"> </w:t>
@@ -1293,6 +1344,7 @@
           <w:p>
             <w:pPr>
               <w:pStyle w:val="Code"/>
+              <w:contextualSpacing/>
             </w:pPr>
             <w:r>
               <w:t>&lt;/table&gt;</w:t>
@@ -1301,6 +1353,7 @@
           <w:p>
             <w:pPr>
               <w:pStyle w:val="Code"/>
+              <w:contextualSpacing/>
             </w:pPr>
             <w:r>
               <w:t>&lt;button onclick="colorize()"&gt;Colorize&lt;/button&gt;</w:t>
@@ -1309,6 +1362,7 @@
           <w:p>
             <w:pPr>
               <w:pStyle w:val="Code"/>
+              <w:contextualSpacing/>
             </w:pPr>
             <w:r>
               <w:t>&lt;script&gt;</w:t>
@@ -1317,6 +1371,7 @@
           <w:p>
             <w:pPr>
               <w:pStyle w:val="Code"/>
+              <w:contextualSpacing/>
             </w:pPr>
             <w:r>
               <w:t xml:space="preserve">  </w:t>
@@ -1328,6 +1383,7 @@
           <w:p>
             <w:pPr>
               <w:pStyle w:val="Code"/>
+              <w:contextualSpacing/>
             </w:pPr>
             <w:r>
               <w:t xml:space="preserve">    </w:t>
@@ -1342,15 +1398,16 @@
           <w:p>
             <w:pPr>
               <w:pStyle w:val="Code"/>
+              <w:contextualSpacing/>
             </w:pPr>
             <w:r>
-              <w:lastRenderedPageBreak/>
               <w:t xml:space="preserve">  }</w:t>
             </w:r>
           </w:p>
           <w:p>
             <w:pPr>
               <w:pStyle w:val="Code"/>
+              <w:contextualSpacing/>
             </w:pPr>
             <w:r>
               <w:t>&lt;/script&gt;</w:t>
@@ -1479,57 +1536,53 @@
         <w:pStyle w:val="Heading2"/>
       </w:pPr>
       <w:r>
-        <w:t>List of Items</w:t>
+        <w:t>Countdown</w:t>
       </w:r>
     </w:p>
     <w:p>
-      <w:r>
+      <w:pPr>
         <w:rPr>
-          <w:lang w:val="bg-BG"/>
+          <w:b/>
         </w:rPr>
-        <w:t xml:space="preserve">Write a JS function </w:t>
-      </w:r>
-      <w:r>
-        <w:t>that</w:t>
-      </w:r>
-      <w:r>
-        <w:rPr>
-          <w:lang w:val="bg-BG"/>
-        </w:rPr>
-        <w:t xml:space="preserve"> </w:t>
+      </w:pPr>
+      <w:r>
+        <w:t xml:space="preserve">Write a JS program that </w:t>
       </w:r>
       <w:r>
         <w:rPr>
           <w:rStyle w:val="Strong"/>
         </w:rPr>
-        <w:t>read</w:t>
-      </w:r>
-      <w:r>
-        <w:t xml:space="preserve"> the text inside an input field and </w:t>
+        <w:t xml:space="preserve">implements </w:t>
+      </w:r>
+      <w:r>
+        <w:t xml:space="preserve">a web </w:t>
+      </w:r>
+      <w:r>
+        <w:t>countdown timer</w:t>
+      </w:r>
+      <w:r>
+        <w:t xml:space="preserve"> that supports </w:t>
       </w:r>
       <w:r>
         <w:rPr>
           <w:rStyle w:val="Strong"/>
         </w:rPr>
-        <w:t>appends</w:t>
+        <w:t>minutes</w:t>
+      </w:r>
+      <w:r>
+        <w:t xml:space="preserve"> and </w:t>
       </w:r>
       <w:r>
         <w:rPr>
-          <w:lang w:val="bg-BG"/>
+          <w:rStyle w:val="Strong"/>
         </w:rPr>
-        <w:t xml:space="preserve"> the specified text to </w:t>
-      </w:r>
-      <w:r>
-        <w:t>a</w:t>
-      </w:r>
-      <w:r>
-        <w:rPr>
-          <w:lang w:val="bg-BG"/>
-        </w:rPr>
-        <w:t xml:space="preserve"> list</w:t>
-      </w:r>
-      <w:r>
-        <w:t xml:space="preserve"> inside an HTML page.</w:t>
+        <w:t>seconds</w:t>
+      </w:r>
+      <w:r>
+        <w:t xml:space="preserve">. The user should be able to </w:t>
+      </w:r>
+      <w:r>
+        <w:t>set the time by calling you function with the number of seconds required. The time begins to count down as soon as the function is called. Using the sample code, your function will be called as soon as the page finishes loading and will begin to count down from 10 minutes.</w:t>
       </w:r>
     </w:p>
     <w:p>
@@ -1543,12 +1596,49 @@
         <w:rPr>
           <w:noProof/>
         </w:rPr>
-        <w:t>Input/Output</w:t>
+        <w:t>Input</w:t>
       </w:r>
     </w:p>
     <w:p>
       <w:r>
-        <w:t>There will be no input/</w:t>
+        <w:t xml:space="preserve">Your function will receive a </w:t>
+      </w:r>
+      <w:r>
+        <w:rPr>
+          <w:rStyle w:val="Strong"/>
+        </w:rPr>
+        <w:t>number parameter</w:t>
+      </w:r>
+      <w:r>
+        <w:t xml:space="preserve">, representing the starting number of </w:t>
+      </w:r>
+      <w:r>
+        <w:rPr>
+          <w:rStyle w:val="Strong"/>
+        </w:rPr>
+        <w:t>seconds</w:t>
+      </w:r>
+      <w:r>
+        <w:t>.</w:t>
+      </w:r>
+    </w:p>
+    <w:p>
+      <w:pPr>
+        <w:pStyle w:val="Heading3"/>
+        <w:rPr>
+          <w:noProof/>
+        </w:rPr>
+      </w:pPr>
+      <w:r>
+        <w:rPr>
+          <w:noProof/>
+        </w:rPr>
+        <w:t>Output</w:t>
+      </w:r>
+    </w:p>
+    <w:p>
+      <w:r>
+        <w:t xml:space="preserve">There will be no </w:t>
       </w:r>
       <w:r>
         <w:rPr>
@@ -1566,7 +1656,12 @@
         <w:t>modify</w:t>
       </w:r>
       <w:r>
-        <w:t xml:space="preserve"> the given HTML file.</w:t>
+        <w:t xml:space="preserve"> the </w:t>
+      </w:r>
+      <w:bookmarkStart w:id="0" w:name="_GoBack"/>
+      <w:bookmarkEnd w:id="0"/>
+      <w:r>
+        <w:t>DOM of the given HTML document.</w:t>
       </w:r>
     </w:p>
     <w:tbl>
@@ -1617,9 +1712,10 @@
           <w:p>
             <w:pPr>
               <w:pStyle w:val="Code"/>
+              <w:contextualSpacing/>
             </w:pPr>
             <w:r>
-              <w:t>&lt;h1&gt;List of Items&lt;/h1&gt;</w:t>
+              <w:t>&lt;input type="text" id="time" style="border:3px solid blue; text-align:center; font-size:2em;" disabled="true"/&gt;</w:t>
             </w:r>
           </w:p>
           <w:p>
@@ -1627,75 +1723,7 @@
               <w:pStyle w:val="Code"/>
             </w:pPr>
             <w:r>
-              <w:t>&lt;ul id="items"&gt;&lt;li&gt;First&lt;/li&gt;&lt;li&gt;Second&lt;/li&gt;&lt;/ul&gt;</w:t>
-            </w:r>
-          </w:p>
-          <w:p>
-            <w:pPr>
-              <w:pStyle w:val="Code"/>
-            </w:pPr>
-            <w:r>
-              <w:t>&lt;input type="text" id="newItemText" /&gt;</w:t>
-            </w:r>
-          </w:p>
-          <w:p>
-            <w:pPr>
-              <w:pStyle w:val="Code"/>
-            </w:pPr>
-            <w:r>
-              <w:t>&lt;in</w:t>
-            </w:r>
-            <w:r>
-              <w:t xml:space="preserve">put type="button" value="Add" </w:t>
-            </w:r>
-            <w:r>
-              <w:t>onclick="addItem()"&gt;</w:t>
-            </w:r>
-          </w:p>
-          <w:p>
-            <w:pPr>
-              <w:pStyle w:val="Code"/>
-            </w:pPr>
-            <w:r>
-              <w:t>&lt;script&gt;</w:t>
-            </w:r>
-          </w:p>
-          <w:p>
-            <w:pPr>
-              <w:pStyle w:val="Code"/>
-            </w:pPr>
-            <w:r>
-              <w:t xml:space="preserve">  function addItem() {</w:t>
-            </w:r>
-          </w:p>
-          <w:p>
-            <w:pPr>
-              <w:pStyle w:val="Code"/>
-            </w:pPr>
-            <w:r>
-              <w:t xml:space="preserve">    </w:t>
-            </w:r>
-            <w:r>
-              <w:rPr>
-                <w:color w:val="00B050"/>
-              </w:rPr>
-              <w:t>// TODO: add new item to the list</w:t>
-            </w:r>
-          </w:p>
-          <w:p>
-            <w:pPr>
-              <w:pStyle w:val="Code"/>
-            </w:pPr>
-            <w:r>
-              <w:t xml:space="preserve">  }</w:t>
-            </w:r>
-          </w:p>
-          <w:p>
-            <w:pPr>
-              <w:pStyle w:val="Code"/>
-            </w:pPr>
-            <w:r>
-              <w:t>&lt;/script&gt;</w:t>
+              <w:t>&lt;script&gt;window.onload = function() { countdown(600); }&lt;/script&gt;</w:t>
             </w:r>
           </w:p>
         </w:tc>
@@ -1706,20 +1734,19 @@
         <w:pStyle w:val="Heading3"/>
       </w:pPr>
       <w:r>
-        <w:lastRenderedPageBreak/>
         <w:t>Examples</w:t>
       </w:r>
     </w:p>
     <w:p>
-      <w:r>
-        <w:rPr>
-          <w:noProof/>
-        </w:rPr>
+      <w:pPr>
+        <w:jc w:val="center"/>
+      </w:pPr>
+      <w:r>
         <w:drawing>
-          <wp:inline distT="0" distB="0" distL="0" distR="0" wp14:anchorId="3256F18F" wp14:editId="4C7DCFC5">
-            <wp:extent cx="2044917" cy="1944000"/>
-            <wp:effectExtent l="0" t="0" r="0" b="0"/>
-            <wp:docPr id="12" name="Picture 12"/>
+          <wp:inline distT="0" distB="0" distL="0" distR="0" wp14:anchorId="637CD14B" wp14:editId="3D1F3CC5">
+            <wp:extent cx="2847710" cy="1919109"/>
+            <wp:effectExtent l="19050" t="19050" r="10160" b="24130"/>
+            <wp:docPr id="12" name="Picture 10"/>
             <wp:cNvGraphicFramePr>
               <a:graphicFrameLocks xmlns:a="http://schemas.openxmlformats.org/drawingml/2006/main" noChangeAspect="1"/>
             </wp:cNvGraphicFramePr>
@@ -1727,17 +1754,13 @@
               <a:graphicData uri="http://schemas.openxmlformats.org/drawingml/2006/picture">
                 <pic:pic xmlns:pic="http://schemas.openxmlformats.org/drawingml/2006/picture">
                   <pic:nvPicPr>
-                    <pic:cNvPr id="5" name="img01.png"/>
-                    <pic:cNvPicPr/>
+                    <pic:cNvPr id="11" name="Picture 10"/>
+                    <pic:cNvPicPr>
+                      <a:picLocks noChangeAspect="1"/>
+                    </pic:cNvPicPr>
                   </pic:nvPicPr>
                   <pic:blipFill>
-                    <a:blip r:embed="rId17">
-                      <a:extLst>
-                        <a:ext uri="{28A0092B-C50C-407E-A947-70E740481C1C}">
-                          <a14:useLocalDpi xmlns:a14="http://schemas.microsoft.com/office/drawing/2010/main" val="0"/>
-                        </a:ext>
-                      </a:extLst>
-                    </a:blip>
+                    <a:blip r:embed="rId17"/>
                     <a:stretch>
                       <a:fillRect/>
                     </a:stretch>
@@ -1745,11 +1768,16 @@
                   <pic:spPr>
                     <a:xfrm>
                       <a:off x="0" y="0"/>
-                      <a:ext cx="2044917" cy="1944000"/>
+                      <a:ext cx="2847710" cy="1919109"/>
                     </a:xfrm>
                     <a:prstGeom prst="rect">
                       <a:avLst/>
                     </a:prstGeom>
+                    <a:ln>
+                      <a:solidFill>
+                        <a:schemeClr val="accent1"/>
+                      </a:solidFill>
+                    </a:ln>
                   </pic:spPr>
                 </pic:pic>
               </a:graphicData>
@@ -1757,24 +1785,122 @@
           </wp:inline>
         </w:drawing>
       </w:r>
-      <w:r>
-        <w:t xml:space="preserve"> </w:t>
-      </w:r>
-      <w:r>
-        <w:sym w:font="Wingdings" w:char="F0E0"/>
-      </w:r>
-      <w:r>
-        <w:t xml:space="preserve"> </w:t>
-      </w:r>
-      <w:r>
+    </w:p>
+    <w:p>
+      <w:pPr>
+        <w:pStyle w:val="Heading2"/>
+      </w:pPr>
+      <w:r>
+        <w:t>Extract Parenthesis</w:t>
+      </w:r>
+    </w:p>
+    <w:p>
+      <w:r>
+        <w:t xml:space="preserve">Write a JS function that when </w:t>
+      </w:r>
+      <w:r>
+        <w:rPr>
+          <w:rStyle w:val="Strong"/>
+        </w:rPr>
+        <w:t>executed</w:t>
+      </w:r>
+      <w:r>
+        <w:t>, e</w:t>
+      </w:r>
+      <w:r>
+        <w:t>xtract</w:t>
+      </w:r>
+      <w:r>
+        <w:t>s</w:t>
+      </w:r>
+      <w:r>
+        <w:t xml:space="preserve"> all parenthesized text from a target paragraph</w:t>
+      </w:r>
+      <w:r>
+        <w:t xml:space="preserve"> by given </w:t>
+      </w:r>
+      <w:r>
+        <w:t>element ID</w:t>
+      </w:r>
+      <w:r>
+        <w:t>. The result is a string, joined by "; " (semicolon, space).</w:t>
+      </w:r>
+    </w:p>
+    <w:p>
+      <w:pPr>
+        <w:pStyle w:val="Heading3"/>
         <w:rPr>
           <w:noProof/>
         </w:rPr>
+      </w:pPr>
+      <w:r>
+        <w:rPr>
+          <w:noProof/>
+        </w:rPr>
+        <w:lastRenderedPageBreak/>
+        <w:t>Input</w:t>
+      </w:r>
+    </w:p>
+    <w:p>
+      <w:r>
+        <w:t xml:space="preserve">Your function will receive a </w:t>
+      </w:r>
+      <w:r>
+        <w:rPr>
+          <w:rStyle w:val="Strong"/>
+        </w:rPr>
+        <w:t>string parameter</w:t>
+      </w:r>
+      <w:r>
+        <w:t xml:space="preserve">, </w:t>
+      </w:r>
+      <w:r>
+        <w:t>representing the target element ID, from which text must be extracted. The text should be extracted from the DOM.</w:t>
+      </w:r>
+    </w:p>
+    <w:p>
+      <w:pPr>
+        <w:pStyle w:val="Heading3"/>
+        <w:rPr>
+          <w:noProof/>
+        </w:rPr>
+      </w:pPr>
+      <w:r>
+        <w:rPr>
+          <w:noProof/>
+        </w:rPr>
+        <w:t>Output</w:t>
+      </w:r>
+    </w:p>
+    <w:p>
+      <w:r>
+        <w:rPr>
+          <w:rStyle w:val="Strong"/>
+        </w:rPr>
+        <w:t>Return a string</w:t>
+      </w:r>
+      <w:r>
+        <w:t xml:space="preserve"> with all matched text, separated by "; " (semicolon, space).</w:t>
+      </w:r>
+    </w:p>
+    <w:p>
+      <w:pPr>
+        <w:pStyle w:val="Heading3"/>
+      </w:pPr>
+      <w:r>
+        <w:t>Examples</w:t>
+      </w:r>
+    </w:p>
+    <w:p>
+      <w:pPr>
+        <w:jc w:val="center"/>
+      </w:pPr>
+      <w:r>
         <w:drawing>
-          <wp:inline distT="0" distB="0" distL="0" distR="0" wp14:anchorId="119883B9" wp14:editId="23020ACE">
-            <wp:extent cx="2050230" cy="1944000"/>
-            <wp:effectExtent l="0" t="0" r="7620" b="0"/>
-            <wp:docPr id="13" name="Picture 13"/>
+          <wp:inline distT="0" distB="0" distL="0" distR="0" wp14:anchorId="3BDA3288" wp14:editId="4A173D2F">
+            <wp:extent cx="3752850" cy="1777665"/>
+            <wp:effectExtent l="19050" t="19050" r="19050" b="13335"/>
+            <wp:docPr id="13" name="Picture 2"/>
             <wp:cNvGraphicFramePr>
               <a:graphicFrameLocks xmlns:a="http://schemas.openxmlformats.org/drawingml/2006/main" noChangeAspect="1"/>
             </wp:cNvGraphicFramePr>
@@ -1782,17 +1908,13 @@
               <a:graphicData uri="http://schemas.openxmlformats.org/drawingml/2006/picture">
                 <pic:pic xmlns:pic="http://schemas.openxmlformats.org/drawingml/2006/picture">
                   <pic:nvPicPr>
-                    <pic:cNvPr id="6" name="img02.png"/>
-                    <pic:cNvPicPr/>
+                    <pic:cNvPr id="3" name="Picture 2"/>
+                    <pic:cNvPicPr>
+                      <a:picLocks noChangeAspect="1"/>
+                    </pic:cNvPicPr>
                   </pic:nvPicPr>
                   <pic:blipFill>
-                    <a:blip r:embed="rId18">
-                      <a:extLst>
-                        <a:ext uri="{28A0092B-C50C-407E-A947-70E740481C1C}">
-                          <a14:useLocalDpi xmlns:a14="http://schemas.microsoft.com/office/drawing/2010/main" val="0"/>
-                        </a:ext>
-                      </a:extLst>
-                    </a:blip>
+                    <a:blip r:embed="rId18"/>
                     <a:stretch>
                       <a:fillRect/>
                     </a:stretch>
@@ -1800,170 +1922,22 @@
                   <pic:spPr>
                     <a:xfrm>
                       <a:off x="0" y="0"/>
-                      <a:ext cx="2050230" cy="1944000"/>
+                      <a:ext cx="3765031" cy="1783435"/>
                     </a:xfrm>
                     <a:prstGeom prst="rect">
                       <a:avLst/>
                     </a:prstGeom>
+                    <a:ln>
+                      <a:solidFill>
+                        <a:schemeClr val="accent1"/>
+                      </a:solidFill>
+                    </a:ln>
                   </pic:spPr>
                 </pic:pic>
               </a:graphicData>
             </a:graphic>
           </wp:inline>
         </w:drawing>
-      </w:r>
-      <w:r>
-        <w:t xml:space="preserve"> </w:t>
-      </w:r>
-      <w:r>
-        <w:sym w:font="Wingdings" w:char="F0E0"/>
-      </w:r>
-      <w:r>
-        <w:t xml:space="preserve"> </w:t>
-      </w:r>
-      <w:r>
-        <w:rPr>
-          <w:noProof/>
-        </w:rPr>
-        <w:drawing>
-          <wp:inline distT="0" distB="0" distL="0" distR="0" wp14:anchorId="206535F6" wp14:editId="65D3EFE3">
-            <wp:extent cx="2044917" cy="1944000"/>
-            <wp:effectExtent l="0" t="0" r="0" b="0"/>
-            <wp:docPr id="14" name="Picture 14"/>
-            <wp:cNvGraphicFramePr>
-              <a:graphicFrameLocks xmlns:a="http://schemas.openxmlformats.org/drawingml/2006/main" noChangeAspect="1"/>
-            </wp:cNvGraphicFramePr>
-            <a:graphic xmlns:a="http://schemas.openxmlformats.org/drawingml/2006/main">
-              <a:graphicData uri="http://schemas.openxmlformats.org/drawingml/2006/picture">
-                <pic:pic xmlns:pic="http://schemas.openxmlformats.org/drawingml/2006/picture">
-                  <pic:nvPicPr>
-                    <pic:cNvPr id="9" name="img03.png"/>
-                    <pic:cNvPicPr/>
-                  </pic:nvPicPr>
-                  <pic:blipFill>
-                    <a:blip r:embed="rId19">
-                      <a:extLst>
-                        <a:ext uri="{28A0092B-C50C-407E-A947-70E740481C1C}">
-                          <a14:useLocalDpi xmlns:a14="http://schemas.microsoft.com/office/drawing/2010/main" val="0"/>
-                        </a:ext>
-                      </a:extLst>
-                    </a:blip>
-                    <a:stretch>
-                      <a:fillRect/>
-                    </a:stretch>
-                  </pic:blipFill>
-                  <pic:spPr>
-                    <a:xfrm>
-                      <a:off x="0" y="0"/>
-                      <a:ext cx="2044917" cy="1944000"/>
-                    </a:xfrm>
-                    <a:prstGeom prst="rect">
-                      <a:avLst/>
-                    </a:prstGeom>
-                  </pic:spPr>
-                </pic:pic>
-              </a:graphicData>
-            </a:graphic>
-          </wp:inline>
-        </w:drawing>
-      </w:r>
-    </w:p>
-    <w:p>
-      <w:pPr>
-        <w:pStyle w:val="Heading2"/>
-      </w:pPr>
-      <w:r>
-        <w:t>Add and Delete</w:t>
-      </w:r>
-    </w:p>
-    <w:p>
-      <w:pPr>
-        <w:rPr>
-          <w:b/>
-          <w:lang w:val="bg-BG"/>
-        </w:rPr>
-      </w:pPr>
-      <w:r>
-        <w:rPr>
-          <w:lang w:val="bg-BG"/>
-        </w:rPr>
-        <w:t>Extend the previous problem to display</w:t>
-      </w:r>
-      <w:r>
-        <w:t xml:space="preserve"> a</w:t>
-      </w:r>
-      <w:r>
-        <w:rPr>
-          <w:rStyle w:val="Strong"/>
-        </w:rPr>
-        <w:t xml:space="preserve"> [Delete] link </w:t>
-      </w:r>
-      <w:r>
-        <w:rPr>
-          <w:lang w:val="bg-BG"/>
-        </w:rPr>
-        <w:t xml:space="preserve">after each list item. </w:t>
-      </w:r>
-      <w:r>
-        <w:rPr>
-          <w:rStyle w:val="Strong"/>
-        </w:rPr>
-        <w:t>Clicking</w:t>
-      </w:r>
-      <w:r>
-        <w:rPr>
-          <w:lang w:val="bg-BG"/>
-        </w:rPr>
-        <w:t xml:space="preserve"> it, should </w:t>
-      </w:r>
-      <w:r>
-        <w:rPr>
-          <w:rStyle w:val="Strong"/>
-        </w:rPr>
-        <w:t>delete</w:t>
-      </w:r>
-      <w:r>
-        <w:rPr>
-          <w:lang w:val="bg-BG"/>
-        </w:rPr>
-        <w:t xml:space="preserve"> the item with no confirmation.</w:t>
-      </w:r>
-    </w:p>
-    <w:p>
-      <w:pPr>
-        <w:pStyle w:val="Heading3"/>
-        <w:rPr>
-          <w:noProof/>
-        </w:rPr>
-      </w:pPr>
-      <w:r>
-        <w:rPr>
-          <w:noProof/>
-        </w:rPr>
-        <w:t>Input/Output</w:t>
-      </w:r>
-    </w:p>
-    <w:p>
-      <w:r>
-        <w:t>There will be no input/</w:t>
-      </w:r>
-      <w:r>
-        <w:rPr>
-          <w:noProof/>
-        </w:rPr>
-        <w:t>output,</w:t>
-      </w:r>
-      <w:r>
-        <w:t xml:space="preserve"> your program should instead </w:t>
-      </w:r>
-      <w:r>
-        <w:rPr>
-          <w:rStyle w:val="Strong"/>
-        </w:rPr>
-        <w:t>modify</w:t>
-      </w:r>
-      <w:r>
-        <w:t xml:space="preserve"> the given HTML file.</w:t>
       </w:r>
     </w:p>
     <w:tbl>
@@ -2001,7 +1975,7 @@
               <w:rPr>
                 <w:b/>
               </w:rPr>
-              <w:t>Sample HTML</w:t>
+              <w:t>Sample call</w:t>
             </w:r>
           </w:p>
         </w:tc>
@@ -2016,265 +1990,62 @@
               <w:pStyle w:val="Code"/>
             </w:pPr>
             <w:r>
-              <w:t>&lt;h1&gt;List of Items&lt;/h1&gt;</w:t>
+              <w:t>let text = extract("content");</w:t>
             </w:r>
           </w:p>
+        </w:tc>
+      </w:tr>
+      <w:tr>
+        <w:tc>
+          <w:tcPr>
+            <w:tcW w:w="10205" w:type="dxa"/>
+            <w:shd w:val="clear" w:color="auto" w:fill="D9D9D9" w:themeFill="background1" w:themeFillShade="D9"/>
+          </w:tcPr>
+          <w:p>
+            <w:pPr>
+              <w:spacing w:before="0" w:after="0"/>
+              <w:jc w:val="center"/>
+              <w:rPr>
+                <w:b/>
+              </w:rPr>
+            </w:pPr>
+            <w:r>
+              <w:rPr>
+                <w:b/>
+              </w:rPr>
+              <w:t>Result (stored in variable text)</w:t>
+            </w:r>
+          </w:p>
+        </w:tc>
+      </w:tr>
+      <w:tr>
+        <w:tc>
+          <w:tcPr>
+            <w:tcW w:w="10205" w:type="dxa"/>
+          </w:tcPr>
           <w:p>
             <w:pPr>
               <w:pStyle w:val="Code"/>
             </w:pPr>
             <w:r>
-              <w:t>&lt;ul id="items"&gt;&lt;/ul&gt;</w:t>
-            </w:r>
-          </w:p>
-          <w:p>
-            <w:pPr>
-              <w:pStyle w:val="Code"/>
-            </w:pPr>
-            <w:r>
-              <w:t>&lt;input type="text" id="newText" /&gt;</w:t>
-            </w:r>
-          </w:p>
-          <w:p>
-            <w:pPr>
-              <w:pStyle w:val="Code"/>
-            </w:pPr>
-            <w:r>
-              <w:t>&lt;input type="button" value="Add"</w:t>
-            </w:r>
-            <w:r>
-              <w:br/>
-              <w:t xml:space="preserve">  onclick="addItem()"&gt;</w:t>
-            </w:r>
-          </w:p>
-          <w:p>
-            <w:pPr>
-              <w:pStyle w:val="Code"/>
-            </w:pPr>
-            <w:r>
-              <w:t>&lt;script&gt;</w:t>
-            </w:r>
-          </w:p>
-          <w:p>
-            <w:pPr>
-              <w:pStyle w:val="Code"/>
-            </w:pPr>
-            <w:r>
-              <w:t xml:space="preserve">  function addItem() { ...</w:t>
-            </w:r>
-          </w:p>
-          <w:p>
-            <w:pPr>
-              <w:pStyle w:val="Code"/>
-            </w:pPr>
-            <w:r>
-              <w:t xml:space="preserve">    function deleteItem() { ... }</w:t>
-            </w:r>
-          </w:p>
-          <w:p>
-            <w:pPr>
-              <w:pStyle w:val="Code"/>
-            </w:pPr>
-            <w:r>
-              <w:t xml:space="preserve">  }</w:t>
-            </w:r>
-          </w:p>
-          <w:p>
-            <w:pPr>
-              <w:pStyle w:val="Code"/>
-            </w:pPr>
-            <w:r>
-              <w:t>&lt;/script&gt;</w:t>
+              <w:t>Bulgarian brandy; alcoholic drink; even apples</w:t>
             </w:r>
           </w:p>
         </w:tc>
       </w:tr>
     </w:tbl>
+    <w:p/>
     <w:p>
       <w:pPr>
-        <w:pStyle w:val="Heading3"/>
-      </w:pPr>
-      <w:r>
-        <w:t>Examples</w:t>
+        <w:pStyle w:val="Heading2"/>
+      </w:pPr>
+      <w:r>
+        <w:t>* Sum Table</w:t>
       </w:r>
     </w:p>
     <w:p>
-      <w:pPr>
-        <w:jc w:val="center"/>
-      </w:pPr>
-      <w:r>
-        <w:rPr>
-          <w:noProof/>
-        </w:rPr>
-        <w:drawing>
-          <wp:inline distT="0" distB="0" distL="0" distR="0" wp14:anchorId="5CFAD2F0" wp14:editId="1D7B2CA3">
-            <wp:extent cx="2260856" cy="2160000"/>
-            <wp:effectExtent l="0" t="0" r="6350" b="0"/>
-            <wp:docPr id="15" name="Picture 15"/>
-            <wp:cNvGraphicFramePr>
-              <a:graphicFrameLocks xmlns:a="http://schemas.openxmlformats.org/drawingml/2006/main" noChangeAspect="1"/>
-            </wp:cNvGraphicFramePr>
-            <a:graphic xmlns:a="http://schemas.openxmlformats.org/drawingml/2006/main">
-              <a:graphicData uri="http://schemas.openxmlformats.org/drawingml/2006/picture">
-                <pic:pic xmlns:pic="http://schemas.openxmlformats.org/drawingml/2006/picture">
-                  <pic:nvPicPr>
-                    <pic:cNvPr id="5" name="img01.png"/>
-                    <pic:cNvPicPr/>
-                  </pic:nvPicPr>
-                  <pic:blipFill>
-                    <a:blip r:embed="rId20">
-                      <a:extLst>
-                        <a:ext uri="{28A0092B-C50C-407E-A947-70E740481C1C}">
-                          <a14:useLocalDpi xmlns:a14="http://schemas.microsoft.com/office/drawing/2010/main" val="0"/>
-                        </a:ext>
-                      </a:extLst>
-                    </a:blip>
-                    <a:stretch>
-                      <a:fillRect/>
-                    </a:stretch>
-                  </pic:blipFill>
-                  <pic:spPr>
-                    <a:xfrm>
-                      <a:off x="0" y="0"/>
-                      <a:ext cx="2260856" cy="2160000"/>
-                    </a:xfrm>
-                    <a:prstGeom prst="rect">
-                      <a:avLst/>
-                    </a:prstGeom>
-                  </pic:spPr>
-                </pic:pic>
-              </a:graphicData>
-            </a:graphic>
-          </wp:inline>
-        </w:drawing>
-      </w:r>
-      <w:r>
-        <w:sym w:font="Wingdings" w:char="F0E0"/>
-      </w:r>
-      <w:r>
-        <w:t xml:space="preserve"> </w:t>
-      </w:r>
-      <w:r>
-        <w:rPr>
-          <w:noProof/>
-        </w:rPr>
-        <w:drawing>
-          <wp:inline distT="0" distB="0" distL="0" distR="0" wp14:anchorId="196C2ED3" wp14:editId="664D24AC">
-            <wp:extent cx="2265059" cy="2160000"/>
-            <wp:effectExtent l="0" t="0" r="1905" b="0"/>
-            <wp:docPr id="16" name="Picture 16"/>
-            <wp:cNvGraphicFramePr>
-              <a:graphicFrameLocks xmlns:a="http://schemas.openxmlformats.org/drawingml/2006/main" noChangeAspect="1"/>
-            </wp:cNvGraphicFramePr>
-            <a:graphic xmlns:a="http://schemas.openxmlformats.org/drawingml/2006/main">
-              <a:graphicData uri="http://schemas.openxmlformats.org/drawingml/2006/picture">
-                <pic:pic xmlns:pic="http://schemas.openxmlformats.org/drawingml/2006/picture">
-                  <pic:nvPicPr>
-                    <pic:cNvPr id="6" name="img02.png"/>
-                    <pic:cNvPicPr/>
-                  </pic:nvPicPr>
-                  <pic:blipFill>
-                    <a:blip r:embed="rId21">
-                      <a:extLst>
-                        <a:ext uri="{28A0092B-C50C-407E-A947-70E740481C1C}">
-                          <a14:useLocalDpi xmlns:a14="http://schemas.microsoft.com/office/drawing/2010/main" val="0"/>
-                        </a:ext>
-                      </a:extLst>
-                    </a:blip>
-                    <a:stretch>
-                      <a:fillRect/>
-                    </a:stretch>
-                  </pic:blipFill>
-                  <pic:spPr>
-                    <a:xfrm>
-                      <a:off x="0" y="0"/>
-                      <a:ext cx="2265059" cy="2160000"/>
-                    </a:xfrm>
-                    <a:prstGeom prst="rect">
-                      <a:avLst/>
-                    </a:prstGeom>
-                  </pic:spPr>
-                </pic:pic>
-              </a:graphicData>
-            </a:graphic>
-          </wp:inline>
-        </w:drawing>
-      </w:r>
-    </w:p>
-    <w:p>
-      <w:pPr>
-        <w:pStyle w:val="Heading2"/>
-      </w:pPr>
-      <w:r>
-        <w:lastRenderedPageBreak/>
-        <w:t>Delete from Table</w:t>
-      </w:r>
-    </w:p>
-    <w:p>
-      <w:pPr>
-        <w:rPr>
-          <w:b/>
-        </w:rPr>
-      </w:pPr>
-      <w:r>
-        <w:t xml:space="preserve">Write a JS program that </w:t>
-      </w:r>
-      <w:r>
-        <w:rPr>
-          <w:rStyle w:val="Strong"/>
-        </w:rPr>
-        <w:t>takes</w:t>
-      </w:r>
-      <w:r>
-        <w:t xml:space="preserve"> an e-mail from an </w:t>
-      </w:r>
-      <w:r>
-        <w:rPr>
-          <w:rStyle w:val="Strong"/>
-        </w:rPr>
-        <w:t>input field</w:t>
-      </w:r>
-      <w:r>
-        <w:t xml:space="preserve"> and </w:t>
-      </w:r>
-      <w:r>
-        <w:rPr>
-          <w:rStyle w:val="Strong"/>
-        </w:rPr>
-        <w:t>deletes</w:t>
-      </w:r>
-      <w:r>
-        <w:t xml:space="preserve"> matching rows from a table. If no entry is found, an </w:t>
-      </w:r>
-      <w:r>
-        <w:rPr>
-          <w:rStyle w:val="Strong"/>
-        </w:rPr>
-        <w:t>error</w:t>
-      </w:r>
-      <w:r>
-        <w:t xml:space="preserve"> should be displayed in a &lt;div&gt; with ID "</w:t>
-      </w:r>
-      <w:r>
-        <w:rPr>
-          <w:rStyle w:val="Strong"/>
-        </w:rPr>
-        <w:t>results</w:t>
-      </w:r>
-      <w:r>
-        <w:t xml:space="preserve">". The error should read </w:t>
-      </w:r>
-      <w:r>
-        <w:t>"</w:t>
-      </w:r>
-      <w:r>
-        <w:rPr>
-          <w:rStyle w:val="Strong"/>
-        </w:rPr>
-        <w:t>Not found</w:t>
-      </w:r>
-      <w:r>
-        <w:t>."</w:t>
+      <w:r>
+        <w:t>Write a JS function that finds the first table in a document and sums the values in the last column. The result is then displayed in an element with ID "sum".</w:t>
       </w:r>
     </w:p>
     <w:p>
@@ -2311,7 +2082,7 @@
         <w:t>modify</w:t>
       </w:r>
       <w:r>
-        <w:t xml:space="preserve"> the given HTML file.</w:t>
+        <w:t xml:space="preserve"> the DOM of the given HTML document.</w:t>
       </w:r>
     </w:p>
     <w:tbl>
@@ -2362,81 +2133,91 @@
           <w:p>
             <w:pPr>
               <w:pStyle w:val="Code"/>
+              <w:contextualSpacing/>
             </w:pPr>
             <w:r>
-              <w:t>&lt;table border="1" id="customers"&gt;</w:t>
+              <w:t>&lt;table&gt;</w:t>
             </w:r>
           </w:p>
           <w:p>
             <w:pPr>
               <w:pStyle w:val="Code"/>
+              <w:contextualSpacing/>
             </w:pPr>
             <w:r>
-              <w:t xml:space="preserve"> &lt;tr&gt;&lt;th&gt;Name&lt;/th&gt;&lt;th&gt;Email&lt;/th&gt;&lt;/tr&gt;</w:t>
+              <w:t xml:space="preserve">  &lt;tbody&gt;</w:t>
             </w:r>
           </w:p>
           <w:p>
             <w:pPr>
               <w:pStyle w:val="Code"/>
+              <w:contextualSpacing/>
             </w:pPr>
             <w:r>
-              <w:t xml:space="preserve"> &lt;tr&gt;&lt;td&gt;Eve&lt;/td&gt;&lt;td&gt;eve@gmail.com&lt;/td&gt;&lt;/tr&gt;</w:t>
+              <w:t xml:space="preserve">    &lt;tr&gt;&lt;th&gt;Product&lt;/th&gt;&lt;th&gt;Cost&lt;/th&gt;&lt;/tr&gt;</w:t>
             </w:r>
           </w:p>
           <w:p>
             <w:pPr>
               <w:pStyle w:val="Code"/>
+              <w:contextualSpacing/>
             </w:pPr>
             <w:r>
-              <w:t xml:space="preserve"> &lt;tr&gt;&lt;td&gt;Nick&lt;/td&gt;&lt;td&gt;nick@yahooo.com&lt;/td&gt;&lt;/tr&gt;</w:t>
+              <w:t xml:space="preserve">    &lt;tr&gt;&lt;td&gt;Beer&lt;/td&gt;   &lt;td&gt;2.88&lt;/td&gt;&lt;/tr&gt;</w:t>
             </w:r>
           </w:p>
           <w:p>
             <w:pPr>
               <w:pStyle w:val="Code"/>
+              <w:contextualSpacing/>
             </w:pPr>
             <w:r>
-              <w:t xml:space="preserve"> &lt;tr&gt;&lt;td&gt;Didi&lt;/td&gt;&lt;td&gt;didi@didi.net&lt;/td&gt;&lt;/tr&gt;</w:t>
+              <w:t xml:space="preserve">    &lt;tr&gt;&lt;td&gt;Fries&lt;/td&gt;  &lt;td&gt;2.15&lt;/td&gt;&lt;/tr&gt;</w:t>
             </w:r>
           </w:p>
           <w:p>
             <w:pPr>
               <w:pStyle w:val="Code"/>
+              <w:contextualSpacing/>
             </w:pPr>
             <w:r>
-              <w:t xml:space="preserve"> &lt;tr&gt;&lt;td&gt;Tedy&lt;/td&gt;&lt;td&gt;tedy@tedy.com&lt;/td&gt;&lt;/tr&gt;</w:t>
+              <w:t xml:space="preserve">    &lt;tr&gt;&lt;td&gt;Burger&lt;/td&gt; &lt;td&gt;4.59&lt;/td&gt;&lt;/tr&gt;</w:t>
             </w:r>
           </w:p>
           <w:p>
             <w:pPr>
               <w:pStyle w:val="Code"/>
+              <w:contextualSpacing/>
             </w:pPr>
             <w:r>
-              <w:t>&lt;/table&gt;</w:t>
+              <w:t xml:space="preserve">    &lt;tr&gt;&lt;td&gt;Total:&lt;/td&gt; &lt;td id="sum"&gt;&lt;/td&gt;&lt;/tr&gt;</w:t>
             </w:r>
           </w:p>
           <w:p>
             <w:pPr>
               <w:pStyle w:val="Code"/>
+              <w:contextualSpacing/>
             </w:pPr>
             <w:r>
-              <w:t>Email: &lt;input type="text" name="email" /&gt;</w:t>
+              <w:t xml:space="preserve">  &lt;/tbody&gt;</w:t>
             </w:r>
           </w:p>
           <w:p>
             <w:pPr>
               <w:pStyle w:val="Code"/>
+              <w:contextualSpacing/>
             </w:pPr>
             <w:r>
-              <w:t>&lt;button onclick="deleteByEmail()"&gt;Delete&lt;/button&gt;</w:t>
+              <w:t>&lt;/table&gt;</w:t>
             </w:r>
           </w:p>
           <w:p>
             <w:pPr>
               <w:pStyle w:val="Code"/>
+              <w:contextualSpacing/>
             </w:pPr>
             <w:r>
-              <w:t>&lt;div id="result" /&gt;</w:t>
+              <w:t>&lt;button onclick="sum()"&gt;Sum&lt;/button&gt;</w:t>
             </w:r>
           </w:p>
         </w:tc>
@@ -2447,7 +2228,8 @@
         <w:pStyle w:val="Heading3"/>
       </w:pPr>
       <w:r>
-        <w:t>Examples</w:t>
+        <w:lastRenderedPageBreak/>
+        <w:t>Example</w:t>
       </w:r>
     </w:p>
     <w:p>
@@ -2455,14 +2237,11 @@
         <w:jc w:val="center"/>
       </w:pPr>
       <w:r>
-        <w:rPr>
-          <w:noProof/>
-        </w:rPr>
         <w:drawing>
-          <wp:inline distT="0" distB="0" distL="0" distR="0" wp14:anchorId="1A771198" wp14:editId="64EAC151">
-            <wp:extent cx="3157859" cy="2160000"/>
-            <wp:effectExtent l="0" t="0" r="4445" b="0"/>
-            <wp:docPr id="18" name="Picture 18"/>
+          <wp:inline distT="0" distB="0" distL="0" distR="0" wp14:anchorId="13F12AC1" wp14:editId="2601D9CC">
+            <wp:extent cx="2660196" cy="2700000"/>
+            <wp:effectExtent l="19050" t="19050" r="26035" b="24765"/>
+            <wp:docPr id="14" name="Picture 4"/>
             <wp:cNvGraphicFramePr>
               <a:graphicFrameLocks xmlns:a="http://schemas.openxmlformats.org/drawingml/2006/main" noChangeAspect="1"/>
             </wp:cNvGraphicFramePr>
@@ -2470,17 +2249,13 @@
               <a:graphicData uri="http://schemas.openxmlformats.org/drawingml/2006/picture">
                 <pic:pic xmlns:pic="http://schemas.openxmlformats.org/drawingml/2006/picture">
                   <pic:nvPicPr>
-                    <pic:cNvPr id="9" name="img01.png"/>
-                    <pic:cNvPicPr/>
+                    <pic:cNvPr id="5" name="Picture 4"/>
+                    <pic:cNvPicPr>
+                      <a:picLocks noChangeAspect="1"/>
+                    </pic:cNvPicPr>
                   </pic:nvPicPr>
                   <pic:blipFill>
-                    <a:blip r:embed="rId22">
-                      <a:extLst>
-                        <a:ext uri="{28A0092B-C50C-407E-A947-70E740481C1C}">
-                          <a14:useLocalDpi xmlns:a14="http://schemas.microsoft.com/office/drawing/2010/main" val="0"/>
-                        </a:ext>
-                      </a:extLst>
-                    </a:blip>
+                    <a:blip r:embed="rId19"/>
                     <a:stretch>
                       <a:fillRect/>
                     </a:stretch>
@@ -2488,11 +2263,16 @@
                   <pic:spPr>
                     <a:xfrm>
                       <a:off x="0" y="0"/>
-                      <a:ext cx="3157859" cy="2160000"/>
+                      <a:ext cx="2660196" cy="2700000"/>
                     </a:xfrm>
                     <a:prstGeom prst="rect">
                       <a:avLst/>
                     </a:prstGeom>
+                    <a:ln>
+                      <a:solidFill>
+                        <a:schemeClr val="accent1"/>
+                      </a:solidFill>
+                    </a:ln>
                   </pic:spPr>
                 </pic:pic>
               </a:graphicData>
@@ -2501,23 +2281,20 @@
         </w:drawing>
       </w:r>
       <w:r>
-        <w:t xml:space="preserve"> </w:t>
-      </w:r>
-      <w:r>
         <w:sym w:font="Wingdings" w:char="F0E0"/>
-      </w:r>
-      <w:r>
-        <w:t xml:space="preserve"> </w:t>
       </w:r>
       <w:r>
         <w:rPr>
           <w:noProof/>
         </w:rPr>
+        <w:t xml:space="preserve"> </w:t>
+      </w:r>
+      <w:r>
         <w:drawing>
-          <wp:inline distT="0" distB="0" distL="0" distR="0" wp14:anchorId="1D073D1C" wp14:editId="39C0183D">
-            <wp:extent cx="2558213" cy="2160000"/>
-            <wp:effectExtent l="0" t="0" r="0" b="0"/>
-            <wp:docPr id="19" name="Picture 19"/>
+          <wp:inline distT="0" distB="0" distL="0" distR="0" wp14:anchorId="3CFC7ECB" wp14:editId="3D9906A4">
+            <wp:extent cx="2660294" cy="2700000"/>
+            <wp:effectExtent l="19050" t="19050" r="26035" b="24765"/>
+            <wp:docPr id="15" name="Picture 5"/>
             <wp:cNvGraphicFramePr>
               <a:graphicFrameLocks xmlns:a="http://schemas.openxmlformats.org/drawingml/2006/main" noChangeAspect="1"/>
             </wp:cNvGraphicFramePr>
@@ -2525,17 +2302,13 @@
               <a:graphicData uri="http://schemas.openxmlformats.org/drawingml/2006/picture">
                 <pic:pic xmlns:pic="http://schemas.openxmlformats.org/drawingml/2006/picture">
                   <pic:nvPicPr>
-                    <pic:cNvPr id="8" name="img02.png"/>
-                    <pic:cNvPicPr/>
+                    <pic:cNvPr id="6" name="Picture 5"/>
+                    <pic:cNvPicPr>
+                      <a:picLocks noChangeAspect="1"/>
+                    </pic:cNvPicPr>
                   </pic:nvPicPr>
                   <pic:blipFill>
-                    <a:blip r:embed="rId23">
-                      <a:extLst>
-                        <a:ext uri="{28A0092B-C50C-407E-A947-70E740481C1C}">
-                          <a14:useLocalDpi xmlns:a14="http://schemas.microsoft.com/office/drawing/2010/main" val="0"/>
-                        </a:ext>
-                      </a:extLst>
-                    </a:blip>
+                    <a:blip r:embed="rId20"/>
                     <a:stretch>
                       <a:fillRect/>
                     </a:stretch>
@@ -2543,12 +2316,16 @@
                   <pic:spPr>
                     <a:xfrm>
                       <a:off x="0" y="0"/>
-                      <a:ext cx="2558213" cy="2160000"/>
+                      <a:ext cx="2660294" cy="2700000"/>
                     </a:xfrm>
                     <a:prstGeom prst="rect">
                       <a:avLst/>
                     </a:prstGeom>
-                    <a:effectLst/>
+                    <a:ln>
+                      <a:solidFill>
+                        <a:schemeClr val="accent1"/>
+                      </a:solidFill>
+                    </a:ln>
                   </pic:spPr>
                 </pic:pic>
               </a:graphicData>
@@ -2557,777 +2334,9 @@
         </w:drawing>
       </w:r>
     </w:p>
-    <w:p>
-      <w:pPr>
-        <w:pStyle w:val="Heading2"/>
-      </w:pPr>
-      <w:r>
-        <w:t>Stopwatch</w:t>
-      </w:r>
-    </w:p>
-    <w:p>
-      <w:pPr>
-        <w:rPr>
-          <w:b/>
-        </w:rPr>
-      </w:pPr>
-      <w:r>
-        <w:t xml:space="preserve">Write a JS program that </w:t>
-      </w:r>
-      <w:r>
-        <w:rPr>
-          <w:rStyle w:val="Strong"/>
-        </w:rPr>
-        <w:t xml:space="preserve">implements </w:t>
-      </w:r>
-      <w:r>
-        <w:t xml:space="preserve">a web timer that supports </w:t>
-      </w:r>
-      <w:r>
-        <w:rPr>
-          <w:rStyle w:val="Strong"/>
-        </w:rPr>
-        <w:t>minutes</w:t>
-      </w:r>
-      <w:r>
-        <w:t xml:space="preserve"> and </w:t>
-      </w:r>
-      <w:r>
-        <w:rPr>
-          <w:rStyle w:val="Strong"/>
-        </w:rPr>
-        <w:t>seconds</w:t>
-      </w:r>
-      <w:r>
-        <w:t xml:space="preserve">. The user should be able to control it with </w:t>
-      </w:r>
-      <w:r>
-        <w:rPr>
-          <w:rStyle w:val="Strong"/>
-        </w:rPr>
-        <w:t>buttons</w:t>
-      </w:r>
-      <w:r>
-        <w:t xml:space="preserve">. Clicking </w:t>
-      </w:r>
-      <w:r>
-        <w:rPr>
-          <w:rStyle w:val="Strong"/>
-        </w:rPr>
-        <w:t>[Start]</w:t>
-      </w:r>
-      <w:r>
-        <w:t xml:space="preserve"> </w:t>
-      </w:r>
-      <w:r>
-        <w:rPr>
-          <w:rStyle w:val="Strong"/>
-        </w:rPr>
-        <w:t>resets</w:t>
-      </w:r>
-      <w:r>
-        <w:t xml:space="preserve"> the timer back to zero. Only one of the buttons should be enabled at a time (you cannot stop the timer if it’s not running).</w:t>
-      </w:r>
-    </w:p>
-    <w:p>
-      <w:pPr>
-        <w:pStyle w:val="Heading3"/>
-        <w:rPr>
-          <w:noProof/>
-        </w:rPr>
-      </w:pPr>
-      <w:r>
-        <w:rPr>
-          <w:noProof/>
-        </w:rPr>
-        <w:t>Input/Output</w:t>
-      </w:r>
-    </w:p>
-    <w:p>
-      <w:r>
-        <w:t>There will be no input/</w:t>
-      </w:r>
-      <w:r>
-        <w:rPr>
-          <w:noProof/>
-        </w:rPr>
-        <w:t>output,</w:t>
-      </w:r>
-      <w:r>
-        <w:t xml:space="preserve"> your program should instead </w:t>
-      </w:r>
-      <w:r>
-        <w:rPr>
-          <w:rStyle w:val="Strong"/>
-        </w:rPr>
-        <w:t>modify</w:t>
-      </w:r>
-      <w:r>
-        <w:t xml:space="preserve"> the given HTML file.</w:t>
-      </w:r>
-    </w:p>
-    <w:tbl>
-      <w:tblPr>
-        <w:tblStyle w:val="TableGrid"/>
-        <w:tblW w:w="10205" w:type="dxa"/>
-        <w:tblInd w:w="23" w:type="dxa"/>
-        <w:tblLayout w:type="fixed"/>
-        <w:tblCellMar>
-          <w:top w:w="57" w:type="dxa"/>
-          <w:left w:w="85" w:type="dxa"/>
-          <w:bottom w:w="57" w:type="dxa"/>
-          <w:right w:w="85" w:type="dxa"/>
-        </w:tblCellMar>
-        <w:tblLook w:val="04A0" w:firstRow="1" w:lastRow="0" w:firstColumn="1" w:lastColumn="0" w:noHBand="0" w:noVBand="1"/>
-      </w:tblPr>
-      <w:tblGrid>
-        <w:gridCol w:w="10205"/>
-      </w:tblGrid>
-      <w:tr>
-        <w:tc>
-          <w:tcPr>
-            <w:tcW w:w="10205" w:type="dxa"/>
-            <w:shd w:val="clear" w:color="auto" w:fill="D9D9D9" w:themeFill="background1" w:themeFillShade="D9"/>
-          </w:tcPr>
-          <w:p>
-            <w:pPr>
-              <w:spacing w:before="0" w:after="0"/>
-              <w:jc w:val="center"/>
-              <w:rPr>
-                <w:b/>
-              </w:rPr>
-            </w:pPr>
-            <w:r>
-              <w:rPr>
-                <w:b/>
-              </w:rPr>
-              <w:t>Sample HTML</w:t>
-            </w:r>
-          </w:p>
-        </w:tc>
-      </w:tr>
-      <w:tr>
-        <w:tc>
-          <w:tcPr>
-            <w:tcW w:w="10205" w:type="dxa"/>
-          </w:tcPr>
-          <w:p>
-            <w:pPr>
-              <w:pStyle w:val="Code"/>
-            </w:pPr>
-            <w:r>
-              <w:lastRenderedPageBreak/>
-              <w:t>&lt;div id="time" style="border:3px solid blue; text-align:center; font-size:2em; margin-bottom:10px"&gt;00:00&lt;/div&gt;</w:t>
-            </w:r>
-          </w:p>
-          <w:p>
-            <w:pPr>
-              <w:pStyle w:val="Code"/>
-            </w:pPr>
-            <w:r>
-              <w:t>&lt;button id="startBtn"&gt;Start&lt;/button&gt;</w:t>
-            </w:r>
-          </w:p>
-          <w:p>
-            <w:pPr>
-              <w:pStyle w:val="Code"/>
-            </w:pPr>
-            <w:r>
-              <w:t>&lt;button id="stopBtn" disabled="true"&gt;Stop&lt;/button&gt;</w:t>
-            </w:r>
-          </w:p>
-          <w:p>
-            <w:pPr>
-              <w:pStyle w:val="Code"/>
-            </w:pPr>
-            <w:r>
-              <w:t>&lt;script&gt;window.onload = function() { stopwatch(); }&lt;/script&gt;</w:t>
-            </w:r>
-          </w:p>
-        </w:tc>
-      </w:tr>
-    </w:tbl>
-    <w:p>
-      <w:pPr>
-        <w:pStyle w:val="Heading3"/>
-      </w:pPr>
-      <w:r>
-        <w:t>Examples</w:t>
-      </w:r>
-    </w:p>
-    <w:p>
-      <w:pPr>
-        <w:jc w:val="center"/>
-      </w:pPr>
-      <w:bookmarkStart w:id="0" w:name="_GoBack"/>
-      <w:r>
-        <w:rPr>
-          <w:noProof/>
-        </w:rPr>
-        <w:drawing>
-          <wp:inline distT="0" distB="0" distL="0" distR="0" wp14:anchorId="4644CB26" wp14:editId="58324480">
-            <wp:extent cx="2944056" cy="2160000"/>
-            <wp:effectExtent l="0" t="0" r="8890" b="0"/>
-            <wp:docPr id="20" name="Picture 20"/>
-            <wp:cNvGraphicFramePr>
-              <a:graphicFrameLocks xmlns:a="http://schemas.openxmlformats.org/drawingml/2006/main" noChangeAspect="1"/>
-            </wp:cNvGraphicFramePr>
-            <a:graphic xmlns:a="http://schemas.openxmlformats.org/drawingml/2006/main">
-              <a:graphicData uri="http://schemas.openxmlformats.org/drawingml/2006/picture">
-                <pic:pic xmlns:pic="http://schemas.openxmlformats.org/drawingml/2006/picture">
-                  <pic:nvPicPr>
-                    <pic:cNvPr id="5" name="img01.png"/>
-                    <pic:cNvPicPr/>
-                  </pic:nvPicPr>
-                  <pic:blipFill>
-                    <a:blip r:embed="rId24">
-                      <a:extLst>
-                        <a:ext uri="{28A0092B-C50C-407E-A947-70E740481C1C}">
-                          <a14:useLocalDpi xmlns:a14="http://schemas.microsoft.com/office/drawing/2010/main" val="0"/>
-                        </a:ext>
-                      </a:extLst>
-                    </a:blip>
-                    <a:stretch>
-                      <a:fillRect/>
-                    </a:stretch>
-                  </pic:blipFill>
-                  <pic:spPr>
-                    <a:xfrm>
-                      <a:off x="0" y="0"/>
-                      <a:ext cx="2944056" cy="2160000"/>
-                    </a:xfrm>
-                    <a:prstGeom prst="rect">
-                      <a:avLst/>
-                    </a:prstGeom>
-                  </pic:spPr>
-                </pic:pic>
-              </a:graphicData>
-            </a:graphic>
-          </wp:inline>
-        </w:drawing>
-      </w:r>
-      <w:bookmarkEnd w:id="0"/>
-    </w:p>
-    <w:p>
-      <w:pPr>
-        <w:pStyle w:val="Heading2"/>
-      </w:pPr>
-      <w:r>
-        <w:t>Mouse Gradient</w:t>
-      </w:r>
-    </w:p>
-    <w:p>
-      <w:pPr>
-        <w:rPr>
-          <w:b/>
-        </w:rPr>
-      </w:pPr>
-      <w:r>
-        <w:t xml:space="preserve">Write a JS program that </w:t>
-      </w:r>
-      <w:r>
-        <w:rPr>
-          <w:rStyle w:val="Strong"/>
-        </w:rPr>
-        <w:t>detects</w:t>
-      </w:r>
-      <w:r>
-        <w:t xml:space="preserve"> and</w:t>
-      </w:r>
-      <w:r>
-        <w:t xml:space="preserve"> displays how far along a gradient the user has </w:t>
-      </w:r>
-      <w:r>
-        <w:rPr>
-          <w:rStyle w:val="Strong"/>
-        </w:rPr>
-        <w:t xml:space="preserve">moved </w:t>
-      </w:r>
-      <w:r>
-        <w:t>their</w:t>
-      </w:r>
-      <w:r>
-        <w:rPr>
-          <w:rStyle w:val="Strong"/>
-        </w:rPr>
-        <w:t xml:space="preserve"> mouse</w:t>
-      </w:r>
-      <w:r>
-        <w:t xml:space="preserve"> on a webpage. Use the provided HTML and stylesheet (CSS) to test locally. The resulting value should be </w:t>
-      </w:r>
-      <w:r>
-        <w:rPr>
-          <w:rStyle w:val="Strong"/>
-        </w:rPr>
-        <w:t>rounded down</w:t>
-      </w:r>
-      <w:r>
-        <w:t xml:space="preserve"> and displayed as a </w:t>
-      </w:r>
-      <w:r>
-        <w:rPr>
-          <w:rStyle w:val="Strong"/>
-        </w:rPr>
-        <w:t>percentage</w:t>
-      </w:r>
-      <w:r>
-        <w:t xml:space="preserve"> inside the </w:t>
-      </w:r>
-      <w:r>
-        <w:rPr>
-          <w:rStyle w:val="Strong"/>
-        </w:rPr>
-        <w:t>&lt;div&gt;</w:t>
-      </w:r>
-      <w:r>
-        <w:t xml:space="preserve"> with ID "</w:t>
-      </w:r>
-      <w:r>
-        <w:rPr>
-          <w:rStyle w:val="Strong"/>
-        </w:rPr>
-        <w:t>result</w:t>
-      </w:r>
-      <w:r>
-        <w:t>".</w:t>
-      </w:r>
-    </w:p>
-    <w:p>
-      <w:pPr>
-        <w:pStyle w:val="Heading3"/>
-        <w:rPr>
-          <w:noProof/>
-        </w:rPr>
-      </w:pPr>
-      <w:r>
-        <w:rPr>
-          <w:noProof/>
-        </w:rPr>
-        <w:t>Input/Output</w:t>
-      </w:r>
-    </w:p>
-    <w:p>
-      <w:r>
-        <w:t>There will be no input/</w:t>
-      </w:r>
-      <w:r>
-        <w:rPr>
-          <w:noProof/>
-        </w:rPr>
-        <w:t>output,</w:t>
-      </w:r>
-      <w:r>
-        <w:t xml:space="preserve"> your program should instead </w:t>
-      </w:r>
-      <w:r>
-        <w:rPr>
-          <w:rStyle w:val="Strong"/>
-        </w:rPr>
-        <w:t>modify</w:t>
-      </w:r>
-      <w:r>
-        <w:t xml:space="preserve"> the given HTML file.</w:t>
-      </w:r>
-    </w:p>
-    <w:tbl>
-      <w:tblPr>
-        <w:tblStyle w:val="TableGrid"/>
-        <w:tblW w:w="10205" w:type="dxa"/>
-        <w:tblInd w:w="23" w:type="dxa"/>
-        <w:tblLayout w:type="fixed"/>
-        <w:tblCellMar>
-          <w:top w:w="57" w:type="dxa"/>
-          <w:left w:w="85" w:type="dxa"/>
-          <w:bottom w:w="57" w:type="dxa"/>
-          <w:right w:w="85" w:type="dxa"/>
-        </w:tblCellMar>
-        <w:tblLook w:val="04A0" w:firstRow="1" w:lastRow="0" w:firstColumn="1" w:lastColumn="0" w:noHBand="0" w:noVBand="1"/>
-      </w:tblPr>
-      <w:tblGrid>
-        <w:gridCol w:w="10205"/>
-      </w:tblGrid>
-      <w:tr>
-        <w:tc>
-          <w:tcPr>
-            <w:tcW w:w="10205" w:type="dxa"/>
-            <w:shd w:val="clear" w:color="auto" w:fill="D9D9D9" w:themeFill="background1" w:themeFillShade="D9"/>
-          </w:tcPr>
-          <w:p>
-            <w:pPr>
-              <w:spacing w:before="0" w:after="0"/>
-              <w:jc w:val="center"/>
-              <w:rPr>
-                <w:b/>
-              </w:rPr>
-            </w:pPr>
-            <w:r>
-              <w:rPr>
-                <w:b/>
-              </w:rPr>
-              <w:t>Sample HTML</w:t>
-            </w:r>
-          </w:p>
-        </w:tc>
-      </w:tr>
-      <w:tr>
-        <w:tc>
-          <w:tcPr>
-            <w:tcW w:w="10205" w:type="dxa"/>
-          </w:tcPr>
-          <w:p>
-            <w:pPr>
-              <w:pStyle w:val="Code"/>
-            </w:pPr>
-            <w:r>
-              <w:t>&lt;html&gt;</w:t>
-            </w:r>
-          </w:p>
-          <w:p>
-            <w:pPr>
-              <w:pStyle w:val="Code"/>
-            </w:pPr>
-            <w:r>
-              <w:t>&lt;head&gt;</w:t>
-            </w:r>
-          </w:p>
-          <w:p>
-            <w:pPr>
-              <w:pStyle w:val="Code"/>
-            </w:pPr>
-            <w:r>
-              <w:t xml:space="preserve">  &lt;title&gt;Mouse in Gradient&lt;/title&gt;</w:t>
-            </w:r>
-          </w:p>
-          <w:p>
-            <w:pPr>
-              <w:pStyle w:val="Code"/>
-            </w:pPr>
-            <w:r>
-              <w:t xml:space="preserve">  &lt;link rel="stylesheet" href="gradient.css" /&gt;</w:t>
-            </w:r>
-          </w:p>
-          <w:p>
-            <w:pPr>
-              <w:pStyle w:val="Code"/>
-            </w:pPr>
-            <w:r>
-              <w:t xml:space="preserve">  &lt;script src="gradient.js"&gt;&lt;/script&gt;</w:t>
-            </w:r>
-          </w:p>
-          <w:p>
-            <w:pPr>
-              <w:pStyle w:val="Code"/>
-            </w:pPr>
-            <w:r>
-              <w:t>&lt;/head&gt;</w:t>
-            </w:r>
-          </w:p>
-          <w:p>
-            <w:pPr>
-              <w:pStyle w:val="Code"/>
-            </w:pPr>
-            <w:r>
-              <w:t>&lt;body onload="attachGradientEvents()"&gt;</w:t>
-            </w:r>
-          </w:p>
-          <w:p>
-            <w:pPr>
-              <w:pStyle w:val="Code"/>
-            </w:pPr>
-            <w:r>
-              <w:t xml:space="preserve">  &lt;div id="gradient-box"&gt;</w:t>
-            </w:r>
-          </w:p>
-          <w:p>
-            <w:pPr>
-              <w:pStyle w:val="Code"/>
-            </w:pPr>
-            <w:r>
-              <w:t xml:space="preserve">    &lt;div id="gradient"&gt;Click me!&lt;/div&gt;</w:t>
-            </w:r>
-          </w:p>
-          <w:p>
-            <w:pPr>
-              <w:pStyle w:val="Code"/>
-            </w:pPr>
-            <w:r>
-              <w:t xml:space="preserve">  &lt;/div&gt;</w:t>
-            </w:r>
-          </w:p>
-          <w:p>
-            <w:pPr>
-              <w:pStyle w:val="Code"/>
-            </w:pPr>
-            <w:r>
-              <w:t xml:space="preserve">  &lt;div id="result"&gt;&lt;/div&gt;</w:t>
-            </w:r>
-          </w:p>
-          <w:p>
-            <w:pPr>
-              <w:pStyle w:val="Code"/>
-            </w:pPr>
-            <w:r>
-              <w:t>&lt;/body&gt;</w:t>
-            </w:r>
-          </w:p>
-          <w:p>
-            <w:pPr>
-              <w:pStyle w:val="Code"/>
-            </w:pPr>
-            <w:r>
-              <w:t>&lt;/html&gt;</w:t>
-            </w:r>
-          </w:p>
-        </w:tc>
-      </w:tr>
-    </w:tbl>
-    <w:p/>
-    <w:tbl>
-      <w:tblPr>
-        <w:tblStyle w:val="TableGrid"/>
-        <w:tblW w:w="10205" w:type="dxa"/>
-        <w:tblInd w:w="23" w:type="dxa"/>
-        <w:tblLayout w:type="fixed"/>
-        <w:tblCellMar>
-          <w:top w:w="57" w:type="dxa"/>
-          <w:left w:w="85" w:type="dxa"/>
-          <w:bottom w:w="57" w:type="dxa"/>
-          <w:right w:w="85" w:type="dxa"/>
-        </w:tblCellMar>
-        <w:tblLook w:val="04A0" w:firstRow="1" w:lastRow="0" w:firstColumn="1" w:lastColumn="0" w:noHBand="0" w:noVBand="1"/>
-      </w:tblPr>
-      <w:tblGrid>
-        <w:gridCol w:w="10205"/>
-      </w:tblGrid>
-      <w:tr>
-        <w:tc>
-          <w:tcPr>
-            <w:tcW w:w="10205" w:type="dxa"/>
-            <w:shd w:val="clear" w:color="auto" w:fill="D9D9D9" w:themeFill="background1" w:themeFillShade="D9"/>
-          </w:tcPr>
-          <w:p>
-            <w:pPr>
-              <w:spacing w:before="0" w:after="0"/>
-              <w:jc w:val="center"/>
-              <w:rPr>
-                <w:b/>
-              </w:rPr>
-            </w:pPr>
-            <w:r>
-              <w:rPr>
-                <w:b/>
-              </w:rPr>
-              <w:lastRenderedPageBreak/>
-              <w:t>gradient.css</w:t>
-            </w:r>
-          </w:p>
-        </w:tc>
-      </w:tr>
-      <w:tr>
-        <w:tc>
-          <w:tcPr>
-            <w:tcW w:w="10205" w:type="dxa"/>
-          </w:tcPr>
-          <w:p>
-            <w:pPr>
-              <w:pStyle w:val="Code"/>
-            </w:pPr>
-            <w:r>
-              <w:t>#gradient-box {</w:t>
-            </w:r>
-          </w:p>
-          <w:p>
-            <w:pPr>
-              <w:pStyle w:val="Code"/>
-            </w:pPr>
-            <w:r>
-              <w:t xml:space="preserve">  width: 300px;</w:t>
-            </w:r>
-          </w:p>
-          <w:p>
-            <w:pPr>
-              <w:pStyle w:val="Code"/>
-            </w:pPr>
-            <w:r>
-              <w:t xml:space="preserve">  border: 2px solid lightgrey;</w:t>
-            </w:r>
-          </w:p>
-          <w:p>
-            <w:pPr>
-              <w:pStyle w:val="Code"/>
-            </w:pPr>
-            <w:r>
-              <w:t>}</w:t>
-            </w:r>
-          </w:p>
-          <w:p>
-            <w:pPr>
-              <w:pStyle w:val="Code"/>
-            </w:pPr>
-            <w:r>
-              <w:t>#gradient-box:hover {</w:t>
-            </w:r>
-          </w:p>
-          <w:p>
-            <w:pPr>
-              <w:pStyle w:val="Code"/>
-            </w:pPr>
-            <w:r>
-              <w:t xml:space="preserve">  border: 2px solid black;</w:t>
-            </w:r>
-          </w:p>
-          <w:p>
-            <w:pPr>
-              <w:pStyle w:val="Code"/>
-            </w:pPr>
-            <w:r>
-              <w:t>}</w:t>
-            </w:r>
-          </w:p>
-          <w:p>
-            <w:pPr>
-              <w:pStyle w:val="Code"/>
-            </w:pPr>
-            <w:r>
-              <w:t>#gradient {</w:t>
-            </w:r>
-          </w:p>
-          <w:p>
-            <w:pPr>
-              <w:pStyle w:val="Code"/>
-            </w:pPr>
-            <w:r>
-              <w:t xml:space="preserve">  height: 30px;</w:t>
-            </w:r>
-          </w:p>
-          <w:p>
-            <w:pPr>
-              <w:pStyle w:val="Code"/>
-            </w:pPr>
-            <w:r>
-              <w:t xml:space="preserve">  color: white;</w:t>
-            </w:r>
-          </w:p>
-          <w:p>
-            <w:pPr>
-              <w:pStyle w:val="Code"/>
-            </w:pPr>
-            <w:r>
-              <w:t xml:space="preserve">  text-shadow: </w:t>
-            </w:r>
-            <w:r>
-              <w:t>1px 1px 10px black;</w:t>
-            </w:r>
-          </w:p>
-          <w:p>
-            <w:pPr>
-              <w:pStyle w:val="Code"/>
-            </w:pPr>
-            <w:r>
-              <w:t xml:space="preserve">  text-align: center;</w:t>
-            </w:r>
-          </w:p>
-          <w:p>
-            <w:pPr>
-              <w:pStyle w:val="Code"/>
-            </w:pPr>
-            <w:r>
-              <w:t xml:space="preserve">  line-height: 30px;</w:t>
-            </w:r>
-          </w:p>
-          <w:p>
-            <w:pPr>
-              <w:pStyle w:val="Code"/>
-            </w:pPr>
-            <w:r>
-              <w:t xml:space="preserve">  background: linear-gradient(</w:t>
-            </w:r>
-            <w:r>
-              <w:t>to right, black, white);</w:t>
-            </w:r>
-          </w:p>
-          <w:p>
-            <w:pPr>
-              <w:pStyle w:val="Code"/>
-            </w:pPr>
-            <w:r>
-              <w:t xml:space="preserve">  cursor: crosshair;</w:t>
-            </w:r>
-          </w:p>
-          <w:p>
-            <w:pPr>
-              <w:pStyle w:val="Code"/>
-            </w:pPr>
-            <w:r>
-              <w:t>}</w:t>
-            </w:r>
-          </w:p>
-        </w:tc>
-      </w:tr>
-    </w:tbl>
-    <w:p>
-      <w:pPr>
-        <w:pStyle w:val="Heading3"/>
-      </w:pPr>
-      <w:r>
-        <w:t>Examples</w:t>
-      </w:r>
-    </w:p>
-    <w:p>
-      <w:pPr>
-        <w:jc w:val="center"/>
-      </w:pPr>
-      <w:r>
-        <w:rPr>
-          <w:noProof/>
-        </w:rPr>
-        <w:drawing>
-          <wp:inline distT="0" distB="0" distL="0" distR="0" wp14:anchorId="74AAC423" wp14:editId="563378B0">
-            <wp:extent cx="5179591" cy="1800000"/>
-            <wp:effectExtent l="0" t="0" r="2540" b="0"/>
-            <wp:docPr id="21" name="Picture 21"/>
-            <wp:cNvGraphicFramePr>
-              <a:graphicFrameLocks xmlns:a="http://schemas.openxmlformats.org/drawingml/2006/main" noChangeAspect="1"/>
-            </wp:cNvGraphicFramePr>
-            <a:graphic xmlns:a="http://schemas.openxmlformats.org/drawingml/2006/main">
-              <a:graphicData uri="http://schemas.openxmlformats.org/drawingml/2006/picture">
-                <pic:pic xmlns:pic="http://schemas.openxmlformats.org/drawingml/2006/picture">
-                  <pic:nvPicPr>
-                    <pic:cNvPr id="6" name="img01.png"/>
-                    <pic:cNvPicPr/>
-                  </pic:nvPicPr>
-                  <pic:blipFill>
-                    <a:blip r:embed="rId25">
-                      <a:extLst>
-                        <a:ext uri="{28A0092B-C50C-407E-A947-70E740481C1C}">
-                          <a14:useLocalDpi xmlns:a14="http://schemas.microsoft.com/office/drawing/2010/main" val="0"/>
-                        </a:ext>
-                      </a:extLst>
-                    </a:blip>
-                    <a:stretch>
-                      <a:fillRect/>
-                    </a:stretch>
-                  </pic:blipFill>
-                  <pic:spPr>
-                    <a:xfrm>
-                      <a:off x="0" y="0"/>
-                      <a:ext cx="5179591" cy="1800000"/>
-                    </a:xfrm>
-                    <a:prstGeom prst="rect">
-                      <a:avLst/>
-                    </a:prstGeom>
-                  </pic:spPr>
-                </pic:pic>
-              </a:graphicData>
-            </a:graphic>
-          </wp:inline>
-        </w:drawing>
-      </w:r>
-    </w:p>
-    <w:p/>
     <w:sectPr>
-      <w:headerReference w:type="default" r:id="rId26"/>
-      <w:footerReference w:type="default" r:id="rId27"/>
+      <w:headerReference w:type="default" r:id="rId21"/>
+      <w:footerReference w:type="default" r:id="rId22"/>
       <w:pgSz w:w="11909" w:h="16834" w:code="9"/>
       <w:pgMar w:top="567" w:right="737" w:bottom="1077" w:left="737" w:header="567" w:footer="794" w:gutter="0"/>
       <w:cols w:space="720"/>
@@ -3736,7 +2745,7 @@
                               <w:sz w:val="18"/>
                               <w:szCs w:val="18"/>
                             </w:rPr>
-                            <w:t>1</w:t>
+                            <w:t>2</w:t>
                           </w:r>
                           <w:r>
                             <w:rPr>
@@ -3779,7 +2788,7 @@
                               <w:sz w:val="18"/>
                               <w:szCs w:val="18"/>
                             </w:rPr>
-                            <w:t>8</w:t>
+                            <w:t>6</w:t>
                           </w:r>
                           <w:r>
                             <w:rPr>
@@ -3851,7 +2860,7 @@
                         <w:sz w:val="18"/>
                         <w:szCs w:val="18"/>
                       </w:rPr>
-                      <w:t>1</w:t>
+                      <w:t>2</w:t>
                     </w:r>
                     <w:r>
                       <w:rPr>
@@ -3894,7 +2903,7 @@
                         <w:sz w:val="18"/>
                         <w:szCs w:val="18"/>
                       </w:rPr>
-                      <w:t>8</w:t>
+                      <w:t>6</w:t>
                     </w:r>
                     <w:r>
                       <w:rPr>
@@ -4205,7 +3214,7 @@
                                     <pic:pic xmlns:pic="http://schemas.openxmlformats.org/drawingml/2006/picture">
                                       <pic:nvPicPr>
                                         <pic:cNvPr id="94" name="Picture 4" title="Software University Foundation">
-                                          <a:hlinkClick r:id="rId1"/>
+                                          <a:hlinkClick r:id="rId4"/>
                                         </pic:cNvPr>
                                         <pic:cNvPicPr/>
                                       </pic:nvPicPr>
@@ -8656,7 +7665,6 @@
   <w:style w:type="character" w:default="1" w:styleId="DefaultParagraphFont">
     <w:name w:val="Default Paragraph Font"/>
     <w:uiPriority w:val="1"/>
-    <w:semiHidden/>
     <w:unhideWhenUsed/>
   </w:style>
   <w:style w:type="table" w:default="1" w:styleId="TableNormal">
@@ -9277,7 +8285,7 @@
 </file>
 
 <file path=customXml/itemProps1.xml><?xml version="1.0" encoding="utf-8"?>
-<ds:datastoreItem xmlns:ds="http://schemas.openxmlformats.org/officeDocument/2006/customXml" ds:itemID="{5CDBAE2B-ED29-4055-8547-D1B61CE90F38}">
+<ds:datastoreItem xmlns:ds="http://schemas.openxmlformats.org/officeDocument/2006/customXml" ds:itemID="{B116926B-06F3-406F-957B-33FABC4EA987}">
   <ds:schemaRefs>
     <ds:schemaRef ds:uri="http://schemas.openxmlformats.org/officeDocument/2006/bibliography"/>
   </ds:schemaRefs>

</xml_diff>